<commit_message>
documenting and cleaner code
</commit_message>
<xml_diff>
--- a/docs/daniel.salgado.trabajoFinMaster.docx
+++ b/docs/daniel.salgado.trabajoFinMaster.docx
@@ -19526,7 +19526,10 @@
         <w:pStyle w:val="Ttulo3"/>
       </w:pPr>
       <w:r>
-        <w:t>DOMINIO</w:t>
+        <w:t>D</w:t>
+      </w:r>
+      <w:r>
+        <w:t>ominio</w:t>
       </w:r>
     </w:p>
     <w:p>
@@ -19680,79 +19683,281 @@
     </w:p>
     <w:p>
       <w:pPr>
-        <w:rPr>
-          <w:lang w:val="en-US"/>
-        </w:rPr>
-      </w:pPr>
-      <w:r>
-        <w:rPr>
-          <w:lang w:val="en-US"/>
-        </w:rPr>
-        <w:t xml:space="preserve">A modo de </w:t>
-      </w:r>
-      <w:proofErr w:type="spellStart"/>
-      <w:r>
-        <w:rPr>
-          <w:lang w:val="en-US"/>
-        </w:rPr>
-        <w:t>ejemplo</w:t>
-      </w:r>
-      <w:proofErr w:type="spellEnd"/>
-      <w:r>
-        <w:rPr>
-          <w:lang w:val="en-US"/>
-        </w:rPr>
-        <w:t xml:space="preserve"> lo que se </w:t>
-      </w:r>
-      <w:proofErr w:type="spellStart"/>
-      <w:r>
-        <w:rPr>
-          <w:lang w:val="en-US"/>
-        </w:rPr>
-        <w:t>ve</w:t>
-      </w:r>
-      <w:proofErr w:type="spellEnd"/>
-      <w:r>
-        <w:rPr>
-          <w:lang w:val="en-US"/>
-        </w:rPr>
-        <w:t xml:space="preserve"> a </w:t>
-      </w:r>
-      <w:proofErr w:type="spellStart"/>
-      <w:r>
-        <w:rPr>
-          <w:lang w:val="en-US"/>
-        </w:rPr>
-        <w:t>continuación</w:t>
-      </w:r>
-      <w:proofErr w:type="spellEnd"/>
-      <w:r>
-        <w:rPr>
-          <w:lang w:val="en-US"/>
-        </w:rPr>
-        <w:t xml:space="preserve"> es </w:t>
-      </w:r>
-      <w:proofErr w:type="spellStart"/>
-      <w:r>
-        <w:rPr>
-          <w:lang w:val="en-US"/>
-        </w:rPr>
+        <w:pStyle w:val="Ttulo3"/>
+      </w:pPr>
+      <w:r>
+        <w:t>A</w:t>
+      </w:r>
+      <w:r>
+        <w:t>pliacción</w:t>
+      </w:r>
+    </w:p>
+    <w:p>
+      <w:pPr>
+        <w:pStyle w:val="Ttulo4"/>
+      </w:pPr>
+      <w:r>
+        <w:t xml:space="preserve">Estructura de </w:t>
+      </w:r>
+      <w:proofErr w:type="spellStart"/>
+      <w:r>
+        <w:t>Command</w:t>
+      </w:r>
+      <w:proofErr w:type="spellEnd"/>
+      <w:r>
+        <w:t xml:space="preserve"> y </w:t>
+      </w:r>
+      <w:proofErr w:type="spellStart"/>
+      <w:r>
+        <w:t>CommandHandlers</w:t>
+      </w:r>
+      <w:proofErr w:type="spellEnd"/>
+    </w:p>
+    <w:p>
+      <w:r>
+        <w:t xml:space="preserve">Existe una relación 1 a 1 entre todos los </w:t>
+      </w:r>
+      <w:proofErr w:type="spellStart"/>
+      <w:r>
+        <w:t>Commands</w:t>
+      </w:r>
+      <w:proofErr w:type="spellEnd"/>
+      <w:r>
+        <w:t xml:space="preserve"> y sus </w:t>
+      </w:r>
+      <w:proofErr w:type="spellStart"/>
+      <w:r>
+        <w:t>CommandHandlers</w:t>
+      </w:r>
+      <w:proofErr w:type="spellEnd"/>
+      <w:r>
+        <w:t xml:space="preserve">. La [Lista de Código X] muestra un listado de Comandos y </w:t>
+      </w:r>
+      <w:proofErr w:type="spellStart"/>
+      <w:r>
+        <w:t>CommandHandlers</w:t>
+      </w:r>
+      <w:proofErr w:type="spellEnd"/>
+      <w:r>
+        <w:t xml:space="preserve"> respectivamente.</w:t>
+      </w:r>
+    </w:p>
+    <w:p>
+      <w:pPr>
+        <w:pStyle w:val="Cdigo"/>
+      </w:pPr>
+      <w:r>
+        <w:t>// Commands</w:t>
+      </w:r>
+    </w:p>
+    <w:p>
+      <w:pPr>
+        <w:pStyle w:val="Cdigo"/>
+      </w:pPr>
+      <w:proofErr w:type="spellStart"/>
+      <w:r>
         <w:t>src</w:t>
       </w:r>
       <w:proofErr w:type="spellEnd"/>
       <w:r>
-        <w:rPr>
-          <w:lang w:val="en-US"/>
-        </w:rPr>
-        <w:t>/Domain/Entity/Property</w:t>
-      </w:r>
+        <w:t>/Application/Command/Thing/</w:t>
+      </w:r>
+      <w:proofErr w:type="spellStart"/>
+      <w:r>
+        <w:t>CreateThingCommand.php</w:t>
+      </w:r>
+      <w:proofErr w:type="spellEnd"/>
+    </w:p>
+    <w:p>
+      <w:pPr>
+        <w:pStyle w:val="Cdigo"/>
+      </w:pPr>
+      <w:proofErr w:type="spellStart"/>
+      <w:r>
+        <w:t>src</w:t>
+      </w:r>
+      <w:proofErr w:type="spellEnd"/>
+      <w:r>
+        <w:t>/Application/Command/Thing/</w:t>
+      </w:r>
+      <w:proofErr w:type="spellStart"/>
+      <w:r>
+        <w:t>ExecuteActionCommand.php</w:t>
+      </w:r>
+      <w:proofErr w:type="spellEnd"/>
+    </w:p>
+    <w:p>
+      <w:pPr>
+        <w:pStyle w:val="Cdigo"/>
+      </w:pPr>
+      <w:proofErr w:type="spellStart"/>
+      <w:r>
+        <w:t>src</w:t>
+      </w:r>
+      <w:proofErr w:type="spellEnd"/>
+      <w:r>
+        <w:t>/Application/Command/Thing/</w:t>
+      </w:r>
+      <w:proofErr w:type="spellStart"/>
+      <w:r>
+        <w:t>SearchThingByIdCommmand.php</w:t>
+      </w:r>
+      <w:proofErr w:type="spellEnd"/>
+    </w:p>
+    <w:p>
+      <w:pPr>
+        <w:pStyle w:val="Cdigo"/>
+      </w:pPr>
+      <w:r>
+        <w:t xml:space="preserve">// </w:t>
+      </w:r>
+      <w:proofErr w:type="spellStart"/>
+      <w:r>
+        <w:t>CommandHa</w:t>
+      </w:r>
+      <w:r>
+        <w:t>n</w:t>
+      </w:r>
+      <w:r>
+        <w:t>dlers</w:t>
+      </w:r>
+      <w:proofErr w:type="spellEnd"/>
+    </w:p>
+    <w:p>
+      <w:pPr>
+        <w:pStyle w:val="Cdigo"/>
+      </w:pPr>
+      <w:proofErr w:type="spellStart"/>
+      <w:r>
+        <w:t>src</w:t>
+      </w:r>
+      <w:proofErr w:type="spellEnd"/>
+      <w:r>
+        <w:t>/Application/</w:t>
+      </w:r>
+      <w:proofErr w:type="spellStart"/>
+      <w:r>
+        <w:t>CommandHandler</w:t>
+      </w:r>
+      <w:proofErr w:type="spellEnd"/>
+      <w:r>
+        <w:t>/Thing/</w:t>
+      </w:r>
+      <w:proofErr w:type="spellStart"/>
+      <w:r>
+        <w:t>CreateThingHandler.php</w:t>
+      </w:r>
+      <w:proofErr w:type="spellEnd"/>
+      <w:r>
+        <w:t xml:space="preserve"> </w:t>
+      </w:r>
+    </w:p>
+    <w:p>
+      <w:pPr>
+        <w:pStyle w:val="Cdigo"/>
+      </w:pPr>
+      <w:proofErr w:type="spellStart"/>
+      <w:r>
+        <w:t>src</w:t>
+      </w:r>
+      <w:proofErr w:type="spellEnd"/>
+      <w:r>
+        <w:t>/Application/</w:t>
+      </w:r>
+      <w:proofErr w:type="spellStart"/>
+      <w:r>
+        <w:t>CommandHandler</w:t>
+      </w:r>
+      <w:proofErr w:type="spellEnd"/>
+      <w:r>
+        <w:t>/Thing/</w:t>
+      </w:r>
+      <w:proofErr w:type="spellStart"/>
+      <w:r>
+        <w:t>ExecuteActionHandler.php</w:t>
+      </w:r>
+      <w:proofErr w:type="spellEnd"/>
+    </w:p>
+    <w:p>
+      <w:pPr>
+        <w:pStyle w:val="Cdigo"/>
+      </w:pPr>
+      <w:proofErr w:type="spellStart"/>
+      <w:r>
+        <w:t>src</w:t>
+      </w:r>
+      <w:proofErr w:type="spellEnd"/>
+      <w:r>
+        <w:t>/Application/</w:t>
+      </w:r>
+      <w:proofErr w:type="spellStart"/>
+      <w:r>
+        <w:t>CommandHandler</w:t>
+      </w:r>
+      <w:proofErr w:type="spellEnd"/>
+      <w:r>
+        <w:t>/Thing/</w:t>
+      </w:r>
+      <w:proofErr w:type="spellStart"/>
+      <w:r>
+        <w:t>SearchThingByIdHandler.php</w:t>
+      </w:r>
+      <w:proofErr w:type="spellEnd"/>
+    </w:p>
+    <w:p>
+      <w:pPr>
+        <w:pStyle w:val="Ttulo4"/>
+      </w:pPr>
+      <w:r>
+        <w:t xml:space="preserve">DTO </w:t>
+      </w:r>
+    </w:p>
+    <w:p>
+      <w:r>
+        <w:t>Usamos este patrón de diseño para transmitir la información de las credenciales recibidas, es una estructura de datos independiente a nuestro modelo de datos</w:t>
+      </w:r>
+      <w:r>
+        <w:t xml:space="preserve"> y solo contiene datos y ninguna lógica</w:t>
+      </w:r>
+      <w:r>
+        <w:t>.</w:t>
+      </w:r>
+    </w:p>
+    <w:p>
+      <w:pPr>
+        <w:pStyle w:val="Cdigo"/>
+      </w:pPr>
+      <w:proofErr w:type="spellStart"/>
+      <w:r>
+        <w:t>src</w:t>
+      </w:r>
+      <w:proofErr w:type="spellEnd"/>
+      <w:r>
+        <w:t>/Application/</w:t>
+      </w:r>
+      <w:proofErr w:type="spellStart"/>
+      <w:r>
+        <w:t>Dto</w:t>
+      </w:r>
+      <w:proofErr w:type="spellEnd"/>
+      <w:r>
+        <w:t>/</w:t>
+      </w:r>
+      <w:proofErr w:type="spellStart"/>
+      <w:r>
+        <w:t>UserCredentialsDto.php</w:t>
+      </w:r>
+      <w:proofErr w:type="spellEnd"/>
     </w:p>
     <w:p>
       <w:pPr>
         <w:pStyle w:val="Ttulo3"/>
       </w:pPr>
       <w:r>
-        <w:t>APLICACIÓN</w:t>
+        <w:t>I</w:t>
+      </w:r>
+      <w:r>
+        <w:t>nfrastructura</w:t>
       </w:r>
     </w:p>
     <w:p>
@@ -19760,58 +19965,59 @@
         <w:pStyle w:val="Ttulo4"/>
       </w:pPr>
       <w:r>
-        <w:t xml:space="preserve">Estructura de </w:t>
-      </w:r>
-      <w:proofErr w:type="spellStart"/>
-      <w:r>
-        <w:t>Command</w:t>
-      </w:r>
-      <w:proofErr w:type="spellEnd"/>
-      <w:r>
-        <w:t xml:space="preserve"> y </w:t>
-      </w:r>
-      <w:proofErr w:type="spellStart"/>
-      <w:r>
-        <w:t>CommandHandlers</w:t>
-      </w:r>
-      <w:proofErr w:type="spellEnd"/>
-    </w:p>
-    <w:p>
-      <w:r>
-        <w:t xml:space="preserve">Existe una relación 1 a 1 entre todos los </w:t>
-      </w:r>
-      <w:proofErr w:type="spellStart"/>
-      <w:r>
-        <w:t>Commands</w:t>
-      </w:r>
-      <w:proofErr w:type="spellEnd"/>
-      <w:r>
-        <w:t xml:space="preserve"> y sus </w:t>
-      </w:r>
-      <w:proofErr w:type="spellStart"/>
-      <w:r>
-        <w:t>CommandHandlers</w:t>
-      </w:r>
-      <w:proofErr w:type="spellEnd"/>
-      <w:r>
-        <w:t xml:space="preserve">. La [Lista de Código X] muestra un listado de Comandos y </w:t>
-      </w:r>
-      <w:proofErr w:type="spellStart"/>
-      <w:r>
-        <w:t>CommandHandlers</w:t>
-      </w:r>
-      <w:proofErr w:type="spellEnd"/>
-      <w:r>
-        <w:t xml:space="preserve"> respectivamente.</w:t>
+        <w:t>Controladores</w:t>
+      </w:r>
+    </w:p>
+    <w:p>
+      <w:r>
+        <w:t xml:space="preserve">Procesan la </w:t>
+      </w:r>
+      <w:proofErr w:type="spellStart"/>
+      <w:r>
+        <w:t>Request</w:t>
+      </w:r>
+      <w:proofErr w:type="spellEnd"/>
+      <w:r>
+        <w:t xml:space="preserve">, llaman al </w:t>
+      </w:r>
+      <w:proofErr w:type="spellStart"/>
+      <w:r>
+        <w:t>CommandHandler</w:t>
+      </w:r>
+      <w:proofErr w:type="spellEnd"/>
+      <w:r>
+        <w:t xml:space="preserve"> (capa de Aplicación) y</w:t>
+      </w:r>
+      <w:r>
+        <w:t xml:space="preserve"> </w:t>
+      </w:r>
+      <w:r>
+        <w:t>construyen</w:t>
+      </w:r>
+      <w:r>
+        <w:t xml:space="preserve"> una Response</w:t>
+      </w:r>
+      <w:r>
+        <w:t>.</w:t>
       </w:r>
     </w:p>
     <w:p>
       <w:pPr>
         <w:pStyle w:val="Cdigo"/>
       </w:pPr>
-      <w:r>
-        <w:t>// Commands</w:t>
-      </w:r>
+      <w:proofErr w:type="spellStart"/>
+      <w:r>
+        <w:t>src</w:t>
+      </w:r>
+      <w:proofErr w:type="spellEnd"/>
+      <w:r>
+        <w:t>/Infrastructure/</w:t>
+      </w:r>
+      <w:proofErr w:type="spellStart"/>
+      <w:r>
+        <w:t>FallbackController.php</w:t>
+      </w:r>
+      <w:proofErr w:type="spellEnd"/>
     </w:p>
     <w:p>
       <w:pPr>
@@ -19819,273 +20025,7 @@
       </w:pPr>
       <w:proofErr w:type="spellStart"/>
       <w:r>
-        <w:t>src</w:t>
-      </w:r>
-      <w:proofErr w:type="spellEnd"/>
-      <w:r>
-        <w:t>/Application/Command/Thing/</w:t>
-      </w:r>
-      <w:proofErr w:type="spellStart"/>
-      <w:r>
-        <w:t>CreateThingCommand.php</w:t>
-      </w:r>
-      <w:proofErr w:type="spellEnd"/>
-    </w:p>
-    <w:p>
-      <w:pPr>
-        <w:pStyle w:val="Cdigo"/>
-      </w:pPr>
-      <w:proofErr w:type="spellStart"/>
-      <w:r>
-        <w:t>src</w:t>
-      </w:r>
-      <w:proofErr w:type="spellEnd"/>
-      <w:r>
-        <w:t>/Application/Command/Thing/</w:t>
-      </w:r>
-      <w:proofErr w:type="spellStart"/>
-      <w:r>
-        <w:t>ExecuteActionCommand.php</w:t>
-      </w:r>
-      <w:proofErr w:type="spellEnd"/>
-    </w:p>
-    <w:p>
-      <w:pPr>
-        <w:pStyle w:val="Cdigo"/>
-      </w:pPr>
-      <w:proofErr w:type="spellStart"/>
-      <w:r>
-        <w:t>src</w:t>
-      </w:r>
-      <w:proofErr w:type="spellEnd"/>
-      <w:r>
-        <w:t>/Application/Command/Thing/</w:t>
-      </w:r>
-      <w:proofErr w:type="spellStart"/>
-      <w:r>
-        <w:t>SearchThingByIdCommmand.php</w:t>
-      </w:r>
-      <w:proofErr w:type="spellEnd"/>
-    </w:p>
-    <w:p>
-      <w:pPr>
-        <w:pStyle w:val="Cdigo"/>
-      </w:pPr>
-      <w:r>
-        <w:t xml:space="preserve">// </w:t>
-      </w:r>
-      <w:proofErr w:type="spellStart"/>
-      <w:r>
-        <w:t>CommandHa</w:t>
-      </w:r>
-      <w:r>
-        <w:t>n</w:t>
-      </w:r>
-      <w:r>
-        <w:t>dlers</w:t>
-      </w:r>
-      <w:proofErr w:type="spellEnd"/>
-    </w:p>
-    <w:p>
-      <w:pPr>
-        <w:pStyle w:val="Cdigo"/>
-      </w:pPr>
-      <w:proofErr w:type="spellStart"/>
-      <w:r>
-        <w:t>src</w:t>
-      </w:r>
-      <w:proofErr w:type="spellEnd"/>
-      <w:r>
-        <w:t>/Application/</w:t>
-      </w:r>
-      <w:proofErr w:type="spellStart"/>
-      <w:r>
-        <w:t>CommandHandler</w:t>
-      </w:r>
-      <w:proofErr w:type="spellEnd"/>
-      <w:r>
-        <w:t>/Thing/</w:t>
-      </w:r>
-      <w:proofErr w:type="spellStart"/>
-      <w:r>
-        <w:t>CreateThingHandler.php</w:t>
-      </w:r>
-      <w:proofErr w:type="spellEnd"/>
-      <w:r>
-        <w:t xml:space="preserve"> </w:t>
-      </w:r>
-    </w:p>
-    <w:p>
-      <w:pPr>
-        <w:pStyle w:val="Cdigo"/>
-      </w:pPr>
-      <w:proofErr w:type="spellStart"/>
-      <w:r>
-        <w:t>src</w:t>
-      </w:r>
-      <w:proofErr w:type="spellEnd"/>
-      <w:r>
-        <w:t>/Application/</w:t>
-      </w:r>
-      <w:proofErr w:type="spellStart"/>
-      <w:r>
-        <w:t>CommandHandler</w:t>
-      </w:r>
-      <w:proofErr w:type="spellEnd"/>
-      <w:r>
-        <w:t>/Thing/</w:t>
-      </w:r>
-      <w:proofErr w:type="spellStart"/>
-      <w:r>
-        <w:t>ExecuteActionHandler.php</w:t>
-      </w:r>
-      <w:proofErr w:type="spellEnd"/>
-    </w:p>
-    <w:p>
-      <w:pPr>
-        <w:pStyle w:val="Cdigo"/>
-      </w:pPr>
-      <w:proofErr w:type="spellStart"/>
-      <w:r>
-        <w:t>src</w:t>
-      </w:r>
-      <w:proofErr w:type="spellEnd"/>
-      <w:r>
-        <w:t>/Application/</w:t>
-      </w:r>
-      <w:proofErr w:type="spellStart"/>
-      <w:r>
-        <w:t>CommandHandler</w:t>
-      </w:r>
-      <w:proofErr w:type="spellEnd"/>
-      <w:r>
-        <w:t>/Thing/</w:t>
-      </w:r>
-      <w:proofErr w:type="spellStart"/>
-      <w:r>
-        <w:t>SearchThingByIdHandler.php</w:t>
-      </w:r>
-      <w:proofErr w:type="spellEnd"/>
-    </w:p>
-    <w:p>
-      <w:pPr>
-        <w:pStyle w:val="Ttulo4"/>
-      </w:pPr>
-      <w:r>
-        <w:t xml:space="preserve">DTO </w:t>
-      </w:r>
-    </w:p>
-    <w:p>
-      <w:r>
-        <w:t>Usamos este patrón de diseño para transmitir la información de las credenciales recibidas, es una estructura de datos independiente a nuestro modelo de datos</w:t>
-      </w:r>
-      <w:r>
-        <w:t xml:space="preserve"> y solo contiene datos y ninguna lógica</w:t>
-      </w:r>
-      <w:r>
-        <w:t>.</w:t>
-      </w:r>
-    </w:p>
-    <w:p>
-      <w:pPr>
-        <w:pStyle w:val="Cdigo"/>
-      </w:pPr>
-      <w:proofErr w:type="spellStart"/>
-      <w:r>
-        <w:t>src</w:t>
-      </w:r>
-      <w:proofErr w:type="spellEnd"/>
-      <w:r>
-        <w:t>/Application/</w:t>
-      </w:r>
-      <w:proofErr w:type="spellStart"/>
-      <w:r>
-        <w:t>Dto</w:t>
-      </w:r>
-      <w:proofErr w:type="spellEnd"/>
-      <w:r>
-        <w:t>/</w:t>
-      </w:r>
-      <w:proofErr w:type="spellStart"/>
-      <w:r>
-        <w:t>UserCredentialsDto.php</w:t>
-      </w:r>
-      <w:proofErr w:type="spellEnd"/>
-    </w:p>
-    <w:p>
-      <w:pPr>
-        <w:pStyle w:val="Ttulo3"/>
-      </w:pPr>
-      <w:r>
-        <w:t>Infrastructura</w:t>
-      </w:r>
-    </w:p>
-    <w:p>
-      <w:pPr>
-        <w:pStyle w:val="Ttulo4"/>
-      </w:pPr>
-      <w:r>
-        <w:t>Controladores</w:t>
-      </w:r>
-    </w:p>
-    <w:p>
-      <w:r>
-        <w:t xml:space="preserve">Procesan la </w:t>
-      </w:r>
-      <w:proofErr w:type="spellStart"/>
-      <w:r>
-        <w:t>Request</w:t>
-      </w:r>
-      <w:proofErr w:type="spellEnd"/>
-      <w:r>
-        <w:t xml:space="preserve">, llaman al </w:t>
-      </w:r>
-      <w:proofErr w:type="spellStart"/>
-      <w:r>
-        <w:t>CommandHandler</w:t>
-      </w:r>
-      <w:proofErr w:type="spellEnd"/>
-      <w:r>
-        <w:t xml:space="preserve"> (capa de Aplicación) y</w:t>
-      </w:r>
-      <w:r>
-        <w:t xml:space="preserve"> </w:t>
-      </w:r>
-      <w:r>
-        <w:t>construyen</w:t>
-      </w:r>
-      <w:r>
-        <w:t xml:space="preserve"> una Response</w:t>
-      </w:r>
-      <w:r>
-        <w:t>.</w:t>
-      </w:r>
-    </w:p>
-    <w:p>
-      <w:pPr>
-        <w:pStyle w:val="Cdigo"/>
-      </w:pPr>
-      <w:proofErr w:type="spellStart"/>
-      <w:r>
         <w:lastRenderedPageBreak/>
-        <w:t>src</w:t>
-      </w:r>
-      <w:proofErr w:type="spellEnd"/>
-      <w:r>
-        <w:t>/Infrastructure/</w:t>
-      </w:r>
-      <w:proofErr w:type="spellStart"/>
-      <w:r>
-        <w:t>FallbackController.php</w:t>
-      </w:r>
-      <w:proofErr w:type="spellEnd"/>
-    </w:p>
-    <w:p>
-      <w:pPr>
-        <w:pStyle w:val="Cdigo"/>
-      </w:pPr>
-      <w:proofErr w:type="spellStart"/>
-      <w:r>
         <w:t>src</w:t>
       </w:r>
       <w:proofErr w:type="spellEnd"/>
@@ -20568,7 +20508,6 @@
         </w:numPr>
       </w:pPr>
       <w:r>
-        <w:lastRenderedPageBreak/>
         <w:t xml:space="preserve">No pueden acceder a la Zona Privada de un </w:t>
       </w:r>
       <w:r>
@@ -20587,6 +20526,7 @@
         </w:numPr>
       </w:pPr>
       <w:r>
+        <w:lastRenderedPageBreak/>
         <w:t xml:space="preserve">No pueden </w:t>
       </w:r>
       <w:proofErr w:type="spellStart"/>
@@ -28283,8 +28223,6 @@
       <w:pPr>
         <w:pStyle w:val="Ttulo3"/>
       </w:pPr>
-      <w:bookmarkStart w:id="73" w:name="_GoBack"/>
-      <w:bookmarkEnd w:id="73"/>
       <w:r>
         <w:t xml:space="preserve">Campo </w:t>
       </w:r>
@@ -28501,7 +28439,7 @@
       <w:pPr>
         <w:pStyle w:val="Descripcin"/>
       </w:pPr>
-      <w:bookmarkStart w:id="74" w:name="_Ref17819413"/>
+      <w:bookmarkStart w:id="73" w:name="_Ref17819413"/>
       <w:r>
         <w:t xml:space="preserve">Ilustración </w:t>
       </w:r>
@@ -28513,29 +28451,29 @@
           <w:t>23</w:t>
         </w:r>
       </w:fldSimple>
+      <w:bookmarkEnd w:id="73"/>
+      <w:r>
+        <w:t>.</w:t>
+      </w:r>
+      <w:r>
+        <w:t xml:space="preserve"> Esquema de SAC</w:t>
+      </w:r>
+      <w:r>
+        <w:t>.</w:t>
+      </w:r>
+    </w:p>
+    <w:p/>
+    <w:p>
+      <w:pPr>
+        <w:pStyle w:val="Ttulo2"/>
+      </w:pPr>
+      <w:bookmarkStart w:id="74" w:name="_Ref17804240"/>
+      <w:bookmarkStart w:id="75" w:name="_Toc18077677"/>
+      <w:r>
+        <w:t>Arquitectura REST SAC</w:t>
+      </w:r>
       <w:bookmarkEnd w:id="74"/>
-      <w:r>
-        <w:t>.</w:t>
-      </w:r>
-      <w:r>
-        <w:t xml:space="preserve"> Esquema de SAC</w:t>
-      </w:r>
-      <w:r>
-        <w:t>.</w:t>
-      </w:r>
-    </w:p>
-    <w:p/>
-    <w:p>
-      <w:pPr>
-        <w:pStyle w:val="Ttulo2"/>
-      </w:pPr>
-      <w:bookmarkStart w:id="75" w:name="_Ref17804240"/>
-      <w:bookmarkStart w:id="76" w:name="_Toc18077677"/>
-      <w:r>
-        <w:t>Arquitectura REST SAC</w:t>
-      </w:r>
       <w:bookmarkEnd w:id="75"/>
-      <w:bookmarkEnd w:id="76"/>
     </w:p>
     <w:p>
       <w:r>
@@ -29744,13 +29682,530 @@
       <w:pPr>
         <w:pStyle w:val="Ttulo2"/>
       </w:pPr>
-      <w:bookmarkStart w:id="77" w:name="_Toc18077678"/>
+      <w:bookmarkStart w:id="76" w:name="_Toc18077678"/>
       <w:r>
         <w:t>Arquitectura Hexagonal</w:t>
       </w:r>
+      <w:bookmarkEnd w:id="76"/>
+      <w:r>
+        <w:t xml:space="preserve"> SAC</w:t>
+      </w:r>
+    </w:p>
+    <w:p>
+      <w:pPr>
+        <w:pStyle w:val="Ttulo3"/>
+      </w:pPr>
+      <w:r>
+        <w:t>Domnio</w:t>
+      </w:r>
+    </w:p>
+    <w:p>
+      <w:pPr>
+        <w:pStyle w:val="Cdigo"/>
+      </w:pPr>
+      <w:r>
+        <w:t>// Entities</w:t>
+      </w:r>
+    </w:p>
+    <w:p>
+      <w:pPr>
+        <w:pStyle w:val="Cdigo"/>
+      </w:pPr>
+      <w:proofErr w:type="spellStart"/>
+      <w:r>
+        <w:t>src</w:t>
+      </w:r>
+      <w:proofErr w:type="spellEnd"/>
+      <w:r>
+        <w:t>/Domain/Entity/</w:t>
+      </w:r>
+      <w:proofErr w:type="spellStart"/>
+      <w:r>
+        <w:t>Action.php</w:t>
+      </w:r>
+      <w:proofErr w:type="spellEnd"/>
+      <w:r>
+        <w:t xml:space="preserve">  </w:t>
+      </w:r>
+    </w:p>
+    <w:p>
+      <w:pPr>
+        <w:pStyle w:val="Cdigo"/>
+      </w:pPr>
+      <w:proofErr w:type="spellStart"/>
+      <w:r>
+        <w:t>src</w:t>
+      </w:r>
+      <w:proofErr w:type="spellEnd"/>
+      <w:r>
+        <w:t>/Domain/Entity/</w:t>
+      </w:r>
+      <w:proofErr w:type="spellStart"/>
+      <w:r>
+        <w:t>Friend.php</w:t>
+      </w:r>
+      <w:proofErr w:type="spellEnd"/>
+      <w:r>
+        <w:t xml:space="preserve">  </w:t>
+      </w:r>
+    </w:p>
+    <w:p>
+      <w:pPr>
+        <w:pStyle w:val="Cdigo"/>
+      </w:pPr>
+      <w:proofErr w:type="spellStart"/>
+      <w:r>
+        <w:t>src</w:t>
+      </w:r>
+      <w:proofErr w:type="spellEnd"/>
+      <w:r>
+        <w:t>/Domain/Entity/</w:t>
+      </w:r>
+      <w:proofErr w:type="spellStart"/>
+      <w:r>
+        <w:t>Owner.php</w:t>
+      </w:r>
+      <w:proofErr w:type="spellEnd"/>
+      <w:r>
+        <w:t xml:space="preserve">  </w:t>
+      </w:r>
+    </w:p>
+    <w:p>
+      <w:pPr>
+        <w:pStyle w:val="Cdigo"/>
+      </w:pPr>
+      <w:proofErr w:type="spellStart"/>
+      <w:r>
+        <w:t>src</w:t>
+      </w:r>
+      <w:proofErr w:type="spellEnd"/>
+      <w:r>
+        <w:t>/Domain/Entity/</w:t>
+      </w:r>
+      <w:proofErr w:type="spellStart"/>
+      <w:r>
+        <w:t>Thing.php</w:t>
+      </w:r>
+      <w:proofErr w:type="spellEnd"/>
+    </w:p>
+    <w:p>
+      <w:pPr>
+        <w:pStyle w:val="Cdigo"/>
+      </w:pPr>
+    </w:p>
+    <w:p>
+      <w:pPr>
+        <w:pStyle w:val="Cdigo"/>
+      </w:pPr>
+      <w:r>
+        <w:t>// Repositories</w:t>
+      </w:r>
+    </w:p>
+    <w:p>
+      <w:pPr>
+        <w:pStyle w:val="Cdigo"/>
+      </w:pPr>
+      <w:proofErr w:type="spellStart"/>
+      <w:r>
+        <w:t>src</w:t>
+      </w:r>
+      <w:proofErr w:type="spellEnd"/>
+      <w:r>
+        <w:t>/Domain/Repository/</w:t>
+      </w:r>
+      <w:proofErr w:type="spellStart"/>
+      <w:r>
+        <w:t>OwnerRepository.php</w:t>
+      </w:r>
+      <w:proofErr w:type="spellEnd"/>
+    </w:p>
+    <w:p>
+      <w:pPr>
+        <w:pStyle w:val="Cdigo"/>
+      </w:pPr>
+      <w:proofErr w:type="spellStart"/>
+      <w:r>
+        <w:t>src</w:t>
+      </w:r>
+      <w:proofErr w:type="spellEnd"/>
+      <w:r>
+        <w:t>/Domain/Repository/</w:t>
+      </w:r>
+      <w:proofErr w:type="spellStart"/>
+      <w:r>
+        <w:t>ThingConnectedRepository.php</w:t>
+      </w:r>
+      <w:proofErr w:type="spellEnd"/>
+    </w:p>
+    <w:p>
+      <w:pPr>
+        <w:pStyle w:val="Cdigo"/>
+      </w:pPr>
+      <w:proofErr w:type="spellStart"/>
+      <w:r>
+        <w:t>src</w:t>
+      </w:r>
+      <w:proofErr w:type="spellEnd"/>
+      <w:r>
+        <w:t>/Domain/Repository/</w:t>
+      </w:r>
+      <w:proofErr w:type="spellStart"/>
+      <w:r>
+        <w:t>ThingRepository.php</w:t>
+      </w:r>
+      <w:proofErr w:type="spellEnd"/>
+    </w:p>
+    <w:p>
+      <w:pPr>
+        <w:pStyle w:val="Cdigo"/>
+      </w:pPr>
+    </w:p>
+    <w:p>
+      <w:pPr>
+        <w:pStyle w:val="Cdigo"/>
+      </w:pPr>
+      <w:proofErr w:type="spellStart"/>
+      <w:r>
+        <w:t>src</w:t>
+      </w:r>
+      <w:proofErr w:type="spellEnd"/>
+      <w:r>
+        <w:t>/Domain/Repository/Action:</w:t>
+      </w:r>
+    </w:p>
+    <w:p>
+      <w:pPr>
+        <w:pStyle w:val="Cdigo"/>
+      </w:pPr>
+      <w:proofErr w:type="spellStart"/>
+      <w:r>
+        <w:t>src</w:t>
+      </w:r>
+      <w:proofErr w:type="spellEnd"/>
+      <w:r>
+        <w:t>/Domain/Repository/Action/</w:t>
+      </w:r>
+      <w:proofErr w:type="spellStart"/>
+      <w:r>
+        <w:t>ActionRepository.php</w:t>
+      </w:r>
+      <w:proofErr w:type="spellEnd"/>
+    </w:p>
+    <w:p>
+      <w:pPr>
+        <w:pStyle w:val="Cdigo"/>
+      </w:pPr>
+      <w:proofErr w:type="spellStart"/>
+      <w:r>
+        <w:t>src</w:t>
+      </w:r>
+      <w:proofErr w:type="spellEnd"/>
+      <w:r>
+        <w:t>/Domain/Repository/Friend:</w:t>
+      </w:r>
+    </w:p>
+    <w:p>
+      <w:pPr>
+        <w:pStyle w:val="Cdigo"/>
+      </w:pPr>
+      <w:proofErr w:type="spellStart"/>
+      <w:r>
+        <w:t>src</w:t>
+      </w:r>
+      <w:proofErr w:type="spellEnd"/>
+      <w:r>
+        <w:t>/Domain/Repository/Friend/</w:t>
+      </w:r>
+      <w:proofErr w:type="spellStart"/>
+      <w:r>
+        <w:t>FriendRepository.php</w:t>
+      </w:r>
+      <w:proofErr w:type="spellEnd"/>
+    </w:p>
+    <w:p>
+      <w:pPr>
+        <w:pStyle w:val="Ttulo4"/>
+      </w:pPr>
+      <w:proofErr w:type="spellStart"/>
+      <w:r>
+        <w:t>ThingConnected</w:t>
+      </w:r>
+      <w:proofErr w:type="spellEnd"/>
+    </w:p>
+    <w:p>
+      <w:pPr>
+        <w:ind w:left="357" w:firstLine="0"/>
+        <w:rPr>
+          <w:lang w:val="en-US"/>
+        </w:rPr>
+      </w:pPr>
+      <w:r>
+        <w:rPr>
+          <w:lang w:val="en-US"/>
+        </w:rPr>
+        <w:t xml:space="preserve">Es la </w:t>
+      </w:r>
+      <w:proofErr w:type="spellStart"/>
+      <w:r>
+        <w:rPr>
+          <w:lang w:val="en-US"/>
+        </w:rPr>
+        <w:t>entidad</w:t>
+      </w:r>
+      <w:proofErr w:type="spellEnd"/>
+      <w:r>
+        <w:rPr>
+          <w:lang w:val="en-US"/>
+        </w:rPr>
+        <w:t xml:space="preserve"> </w:t>
+      </w:r>
+      <w:proofErr w:type="spellStart"/>
+      <w:r>
+        <w:rPr>
+          <w:lang w:val="en-US"/>
+        </w:rPr>
+        <w:t>encargada</w:t>
+      </w:r>
+      <w:proofErr w:type="spellEnd"/>
+      <w:r>
+        <w:rPr>
+          <w:lang w:val="en-US"/>
+        </w:rPr>
+        <w:t xml:space="preserve"> de </w:t>
+      </w:r>
+      <w:proofErr w:type="spellStart"/>
+      <w:r>
+        <w:rPr>
+          <w:lang w:val="en-US"/>
+        </w:rPr>
+        <w:t>recabar</w:t>
+      </w:r>
+      <w:proofErr w:type="spellEnd"/>
+      <w:r>
+        <w:rPr>
+          <w:lang w:val="en-US"/>
+        </w:rPr>
+        <w:t xml:space="preserve"> </w:t>
+      </w:r>
+      <w:proofErr w:type="spellStart"/>
+      <w:r>
+        <w:rPr>
+          <w:lang w:val="en-US"/>
+        </w:rPr>
+        <w:t>infromación</w:t>
+      </w:r>
+      <w:proofErr w:type="spellEnd"/>
+      <w:r>
+        <w:rPr>
+          <w:lang w:val="en-US"/>
+        </w:rPr>
+        <w:t xml:space="preserve"> de un </w:t>
+      </w:r>
+      <w:r>
+        <w:rPr>
+          <w:i/>
+          <w:lang w:val="en-US"/>
+        </w:rPr>
+        <w:t>WT</w:t>
+      </w:r>
+      <w:r>
+        <w:rPr>
+          <w:lang w:val="en-US"/>
+        </w:rPr>
+        <w:t>.</w:t>
+      </w:r>
+      <w:r>
+        <w:rPr>
+          <w:lang w:val="en-US"/>
+        </w:rPr>
+        <w:t xml:space="preserve"> Tiene la </w:t>
+      </w:r>
+      <w:proofErr w:type="spellStart"/>
+      <w:r>
+        <w:rPr>
+          <w:lang w:val="en-US"/>
+        </w:rPr>
+        <w:t>particularidad</w:t>
+      </w:r>
+      <w:proofErr w:type="spellEnd"/>
+      <w:r>
+        <w:rPr>
+          <w:lang w:val="en-US"/>
+        </w:rPr>
+        <w:t xml:space="preserve"> que es un </w:t>
+      </w:r>
+      <w:proofErr w:type="spellStart"/>
+      <w:r>
+        <w:rPr>
+          <w:lang w:val="en-US"/>
+        </w:rPr>
+        <w:t>Respoitory</w:t>
+      </w:r>
+      <w:proofErr w:type="spellEnd"/>
+      <w:r>
+        <w:rPr>
+          <w:lang w:val="en-US"/>
+        </w:rPr>
+        <w:t xml:space="preserve"> que </w:t>
+      </w:r>
+      <w:proofErr w:type="spellStart"/>
+      <w:r>
+        <w:rPr>
+          <w:lang w:val="en-US"/>
+        </w:rPr>
+        <w:t>en</w:t>
+      </w:r>
+      <w:proofErr w:type="spellEnd"/>
+      <w:r>
+        <w:rPr>
+          <w:lang w:val="en-US"/>
+        </w:rPr>
+        <w:t xml:space="preserve"> </w:t>
+      </w:r>
+      <w:proofErr w:type="spellStart"/>
+      <w:r>
+        <w:rPr>
+          <w:lang w:val="en-US"/>
+        </w:rPr>
+        <w:t>su</w:t>
+      </w:r>
+      <w:proofErr w:type="spellEnd"/>
+      <w:r>
+        <w:rPr>
+          <w:lang w:val="en-US"/>
+        </w:rPr>
+        <w:t xml:space="preserve"> </w:t>
+      </w:r>
+      <w:proofErr w:type="spellStart"/>
+      <w:r>
+        <w:rPr>
+          <w:lang w:val="en-US"/>
+        </w:rPr>
+        <w:t>implementación</w:t>
+      </w:r>
+      <w:proofErr w:type="spellEnd"/>
+      <w:r>
+        <w:rPr>
+          <w:lang w:val="en-US"/>
+        </w:rPr>
+        <w:t xml:space="preserve"> </w:t>
+      </w:r>
+      <w:r>
+        <w:rPr>
+          <w:lang w:val="en-US"/>
+        </w:rPr>
+        <w:t>src/Infrastructure/ThingConnected/CurlThingConnectedRepository.php</w:t>
+      </w:r>
+      <w:r>
+        <w:rPr>
+          <w:lang w:val="en-US"/>
+        </w:rPr>
+        <w:t xml:space="preserve"> </w:t>
+      </w:r>
+      <w:proofErr w:type="spellStart"/>
+      <w:r>
+        <w:rPr>
+          <w:lang w:val="en-US"/>
+        </w:rPr>
+        <w:t>usa</w:t>
+      </w:r>
+      <w:proofErr w:type="spellEnd"/>
+      <w:r>
+        <w:rPr>
+          <w:lang w:val="en-US"/>
+        </w:rPr>
+        <w:t xml:space="preserve"> Curl para </w:t>
+      </w:r>
+      <w:proofErr w:type="spellStart"/>
+      <w:r>
+        <w:rPr>
+          <w:lang w:val="en-US"/>
+        </w:rPr>
+        <w:t>traer</w:t>
+      </w:r>
+      <w:proofErr w:type="spellEnd"/>
+      <w:r>
+        <w:rPr>
+          <w:lang w:val="en-US"/>
+        </w:rPr>
+        <w:t xml:space="preserve"> los </w:t>
+      </w:r>
+      <w:proofErr w:type="spellStart"/>
+      <w:r>
+        <w:rPr>
+          <w:lang w:val="en-US"/>
+        </w:rPr>
+        <w:t>datos</w:t>
+      </w:r>
+      <w:proofErr w:type="spellEnd"/>
+      <w:r>
+        <w:rPr>
+          <w:lang w:val="en-US"/>
+        </w:rPr>
+        <w:t xml:space="preserve"> y no </w:t>
+      </w:r>
+      <w:proofErr w:type="spellStart"/>
+      <w:r>
+        <w:rPr>
+          <w:lang w:val="en-US"/>
+        </w:rPr>
+        <w:t>Mysql</w:t>
+      </w:r>
+      <w:proofErr w:type="spellEnd"/>
+      <w:r>
+        <w:rPr>
+          <w:lang w:val="en-US"/>
+        </w:rPr>
+        <w:t xml:space="preserve"> </w:t>
+      </w:r>
+      <w:proofErr w:type="spellStart"/>
+      <w:r>
+        <w:t>comsdfo</w:t>
+      </w:r>
+      <w:proofErr w:type="spellEnd"/>
+      <w:r>
+        <w:rPr>
+          <w:lang w:val="en-US"/>
+        </w:rPr>
+        <w:t xml:space="preserve"> el resto de </w:t>
+      </w:r>
+      <w:proofErr w:type="spellStart"/>
+      <w:r>
+        <w:rPr>
+          <w:lang w:val="en-US"/>
+        </w:rPr>
+        <w:t>Repositorios</w:t>
+      </w:r>
+      <w:proofErr w:type="spellEnd"/>
+      <w:r>
+        <w:rPr>
+          <w:lang w:val="en-US"/>
+        </w:rPr>
+        <w:t xml:space="preserve"> vistos hasta la </w:t>
+      </w:r>
+      <w:proofErr w:type="spellStart"/>
+      <w:r>
+        <w:rPr>
+          <w:lang w:val="en-US"/>
+        </w:rPr>
+        <w:t>fecha</w:t>
+      </w:r>
+      <w:proofErr w:type="spellEnd"/>
+      <w:r>
+        <w:rPr>
+          <w:lang w:val="en-US"/>
+        </w:rPr>
+        <w:t>.</w:t>
+      </w:r>
+    </w:p>
+    <w:p>
+      <w:pPr>
+        <w:ind w:left="357" w:firstLine="0"/>
+      </w:pPr>
+      <w:bookmarkStart w:id="77" w:name="_GoBack"/>
       <w:bookmarkEnd w:id="77"/>
       <w:r>
-        <w:t xml:space="preserve"> SAC</w:t>
+        <w:t>asdfasfd</w:t>
       </w:r>
     </w:p>
     <w:p>
@@ -29758,39 +30213,14 @@
         <w:pStyle w:val="Ttulo3"/>
       </w:pPr>
       <w:r>
-        <w:t>Domnio</w:t>
-      </w:r>
-    </w:p>
-    <w:p>
-      <w:pPr>
-        <w:pStyle w:val="Ttulo4"/>
-      </w:pPr>
-      <w:proofErr w:type="spellStart"/>
-      <w:r>
-        <w:t>ThingConnected</w:t>
-      </w:r>
-      <w:proofErr w:type="spellEnd"/>
-    </w:p>
-    <w:p>
-      <w:pPr>
-        <w:rPr>
-          <w:lang w:val="en-US"/>
-        </w:rPr>
-      </w:pPr>
+        <w:t>Aplicación</w:t>
+      </w:r>
     </w:p>
     <w:p>
       <w:pPr>
         <w:pStyle w:val="Ttulo3"/>
       </w:pPr>
       <w:r>
-        <w:t>Aplicación</w:t>
-      </w:r>
-    </w:p>
-    <w:p>
-      <w:pPr>
-        <w:pStyle w:val="Ttulo3"/>
-      </w:pPr>
-      <w:r>
         <w:t>Infrastructura</w:t>
       </w:r>
     </w:p>
@@ -29801,6 +30231,7 @@
       <w:bookmarkStart w:id="78" w:name="_Toc18077679"/>
       <w:proofErr w:type="spellStart"/>
       <w:r>
+        <w:lastRenderedPageBreak/>
         <w:t>Symfony</w:t>
       </w:r>
       <w:bookmarkEnd w:id="78"/>
@@ -40119,7 +40550,7 @@
 </file>
 
 <file path=customXml/itemProps1.xml><?xml version="1.0" encoding="utf-8"?>
-<ds:datastoreItem xmlns:ds="http://schemas.openxmlformats.org/officeDocument/2006/customXml" ds:itemID="{26EF9FD1-173D-48C6-860E-22F511838396}">
+<ds:datastoreItem xmlns:ds="http://schemas.openxmlformats.org/officeDocument/2006/customXml" ds:itemID="{858A03BB-AC70-4936-AAA4-36F49F82FD2F}">
   <ds:schemaRefs>
     <ds:schemaRef ds:uri="http://schemas.openxmlformats.org/officeDocument/2006/bibliography"/>
   </ds:schemaRefs>

</xml_diff>